<commit_message>
updates to header processing code
</commit_message>
<xml_diff>
--- a/workspace/in/tcd-1-23test.docx
+++ b/workspace/in/tcd-1-23test.docx
@@ -3680,6 +3680,26 @@
     </w:p>
     <w:p>
       <w:pPr>
+        <w:pStyle w:val="Heading3"/>
+      </w:pPr>
+      <w:r>
+        <w:rPr>
+          <w:rFonts w:ascii="Microsoft Himalaya" w:hAnsi="Microsoft Himalaya" w:cs="Microsoft Himalaya"/>
+          <w:lang w:bidi="bo-CN"/>
+        </w:rPr>
+        <w:t xml:space="preserve">2.1.1.1 </w:t>
+      </w:r>
+      <w:r>
+        <w:rPr>
+          <w:rFonts w:ascii="Microsoft Himalaya" w:hAnsi="Microsoft Himalaya" w:cs="Microsoft Himalaya" w:hint="cs"/>
+          <w:cs/>
+          <w:lang w:bidi="bo-CN"/>
+        </w:rPr>
+        <w:t>གཞི་སྣང་དུ་ཤར་བའི་རྩལ་</w:t>
+      </w:r>
+    </w:p>
+    <w:p>
+      <w:pPr>
         <w:pStyle w:val="Paragraph"/>
         <w:rPr>
           <w:lang w:bidi="bo-CN"/>
@@ -3742,7 +3762,15 @@
           <w:cs/>
           <w:lang w:bidi="bo-CN"/>
         </w:rPr>
-        <w:t>་སྣང་ལོངས་སྤྱོད་རྫོགས་པ་སྐུའི་སྣང་ཆ་ལས་རིགས་ལྔའི་རྒྱལ་བ་གང་ཆེན་མཚོའི་སྐུ་ནམ་མཁའི་མཐའ་ཀླས་པར་བཀོད་པ་རྣམས་ཀྱི།</w:t>
+        <w:t>་སྣང་ལོངས་སྤྱོད་རྫོགས་པ་སྐུའི་སྣང་ཆ་ལས་རིགས་ལྔའི་རྒྱལ་བ་གང་ཆེན་མཚོའི་སྐུ་ནམ་མཁའི་མཐའ་ཀླས་</w:t>
+      </w:r>
+      <w:r>
+        <w:rPr>
+          <w:cs/>
+          <w:lang w:bidi="bo-CN"/>
+        </w:rPr>
+        <w:lastRenderedPageBreak/>
+        <w:t>པར་བཀོད་པ་རྣམས་ཀྱི།</w:t>
       </w:r>
       <w:r>
         <w:rPr>
@@ -3855,15 +3883,7 @@
           <w:cs/>
           <w:lang w:bidi="bo-CN"/>
         </w:rPr>
-        <w:t>འཁྲུངས་པའི་སྟེང་གི་ཆ་ལ་ཞིང་</w:t>
-      </w:r>
-      <w:r>
-        <w:rPr>
-          <w:cs/>
-          <w:lang w:bidi="bo-CN"/>
-        </w:rPr>
-        <w:lastRenderedPageBreak/>
-        <w:t>ཁམས་ཉི་ཤུ་རྩ་ལྔ་དང༌།</w:t>
+        <w:t>འཁྲུངས་པའི་སྟེང་གི་ཆ་ལ་ཞིང་ཁམས་ཉི་ཤུ་རྩ་ལྔ་དང༌།</w:t>
       </w:r>
       <w:r>
         <w:rPr>
@@ -4356,6 +4376,33 @@
           <w:lang w:bidi="bo-CN"/>
         </w:rPr>
         <w:t>།</w:t>
+      </w:r>
+    </w:p>
+    <w:p>
+      <w:pPr>
+        <w:pStyle w:val="Heading4"/>
+      </w:pPr>
+      <w:r>
+        <w:rPr>
+          <w:rFonts w:ascii="Microsoft Himalaya" w:hAnsi="Microsoft Himalaya" w:cs="Microsoft Himalaya"/>
+          <w:lang w:bidi="bo-CN"/>
+        </w:rPr>
+        <w:t>2.1.1.1</w:t>
+      </w:r>
+      <w:r>
+        <w:rPr>
+          <w:rFonts w:ascii="Microsoft Himalaya" w:hAnsi="Microsoft Himalaya" w:cs="Microsoft Himalaya"/>
+          <w:lang w:bidi="bo-CN"/>
+        </w:rPr>
+        <w:t xml:space="preserve">.1 </w:t>
+      </w:r>
+      <w:r>
+        <w:rPr>
+          <w:rFonts w:ascii="Microsoft Himalaya" w:hAnsi="Microsoft Himalaya" w:cs="Microsoft Himalaya" w:hint="cs"/>
+          <w:cs/>
+          <w:lang w:bidi="bo-CN"/>
+        </w:rPr>
+        <w:t>སྤྲུལ་པའི་སངས་རྒྱས་</w:t>
       </w:r>
     </w:p>
     <w:p>
@@ -5017,6 +5064,7 @@
           <w:cs/>
           <w:lang w:bidi="bo-CN"/>
         </w:rPr>
+        <w:lastRenderedPageBreak/>
         <w:t>དེ་དག་གནས་སུ་མཚོ་དང་རྒྱ་མཚོར་</w:t>
       </w:r>
       <w:r>
@@ -5151,7 +5199,6 @@
           <w:cs/>
           <w:lang w:bidi="bo-CN"/>
         </w:rPr>
-        <w:lastRenderedPageBreak/>
         <w:t>དེ་ཡི་གནས་སུ་རི་བོ་དུ་མ་སྟེ།</w:t>
       </w:r>
       <w:r>
@@ -5866,7 +5913,6 @@
       <w:pPr>
         <w:pStyle w:val="ParagraphContinued"/>
         <w:rPr>
-          <w:cs/>
           <w:lang w:bidi="bo-CN"/>
         </w:rPr>
       </w:pPr>
@@ -5893,6 +5939,36 @@
     </w:p>
     <w:p>
       <w:pPr>
+        <w:pStyle w:val="Heading5"/>
+        <w:rPr>
+          <w:cs/>
+          <w:lang w:bidi="bo-CN"/>
+        </w:rPr>
+      </w:pPr>
+      <w:r>
+        <w:rPr>
+          <w:rFonts w:ascii="Microsoft Himalaya" w:hAnsi="Microsoft Himalaya" w:cs="Microsoft Himalaya"/>
+          <w:lang w:bidi="bo-CN"/>
+        </w:rPr>
+        <w:t>2.1.1.1.1</w:t>
+      </w:r>
+      <w:r>
+        <w:rPr>
+          <w:rFonts w:ascii="Microsoft Himalaya" w:hAnsi="Microsoft Himalaya" w:cs="Microsoft Himalaya"/>
+          <w:lang w:bidi="bo-CN"/>
+        </w:rPr>
+        <w:t xml:space="preserve">.1 </w:t>
+      </w:r>
+      <w:r>
+        <w:rPr>
+          <w:rFonts w:ascii="Microsoft Himalaya" w:hAnsi="Microsoft Himalaya" w:cs="Microsoft Himalaya" w:hint="cs"/>
+          <w:cs/>
+        </w:rPr>
+        <w:t>དྲང་སྲོང་མངོན་པར་ཤེས་པ་</w:t>
+      </w:r>
+    </w:p>
+    <w:p>
+      <w:pPr>
         <w:pStyle w:val="Paragraph"/>
         <w:rPr>
           <w:cs/>
@@ -5955,6 +6031,7 @@
         <w:rPr>
           <w:cs/>
         </w:rPr>
+        <w:lastRenderedPageBreak/>
         <w:t>སྟོང་གསུམ་གྱི་ལྷ་དང་མི་ནི་ཆེས་ཉུང་གིས།</w:t>
       </w:r>
       <w:r>
@@ -6051,7 +6128,6 @@
         <w:rPr>
           <w:lang w:bidi="bo-CN"/>
         </w:rPr>
-        <w:lastRenderedPageBreak/>
         <w:t>{</w:t>
       </w:r>
       <w:r>
@@ -6717,6 +6793,7 @@
           <w:cs/>
           <w:lang w:bidi="bo-CN"/>
         </w:rPr>
+        <w:lastRenderedPageBreak/>
         <w:t>དེས་ན་ཞིང་འདིའི་འགྲོ་བའི་དོན་དུ་ཐོག་མའི་དུས་སུ་ཀུན་ཏུ་བཟང་པོ་ཉིད་ཀྱི་རྣམ་འཕྲུལ་གྱིས་སོ་སོ་སྐྱེ་བོས་སེམས་བསྐྱེད་པ་ལྟར་བསྟན་ནས་སངས་རྒྱས་པའི་ཚུལ་དང་མཛད་པ་ཆེན་པོའི་རོལ་པ་བཀྱེ་བ་ཡིན་ནོ།</w:t>
       </w:r>
       <w:r>
@@ -6817,7 +6894,6 @@
           <w:cs/>
           <w:lang w:bidi="bo-CN"/>
         </w:rPr>
-        <w:lastRenderedPageBreak/>
         <w:t>སེམས་ཅན་ཡོངས་སུ་སྨིན་བྱའི་ཕྱིར།</w:t>
       </w:r>
       <w:r>
@@ -7619,7 +7695,15 @@
           <w:cs/>
           <w:lang w:bidi="bo-CN"/>
         </w:rPr>
-        <w:t>།དེ་བཞིན་དུ་མི་བསྐྱོད་པ་དང༌།</w:t>
+        <w:t>།དེ་བཞིན་དུ་མི་</w:t>
+      </w:r>
+      <w:r>
+        <w:rPr>
+          <w:cs/>
+          <w:lang w:bidi="bo-CN"/>
+        </w:rPr>
+        <w:lastRenderedPageBreak/>
+        <w:t>བསྐྱོད་པ་དང༌།</w:t>
       </w:r>
       <w:r>
         <w:rPr>
@@ -7932,15 +8016,7 @@
           <w:cs/>
           <w:lang w:bidi="bo-CN"/>
         </w:rPr>
-        <w:t>འཕྲིན་ལས་</w:t>
-      </w:r>
-      <w:r>
-        <w:rPr>
-          <w:cs/>
-          <w:lang w:bidi="bo-CN"/>
-        </w:rPr>
-        <w:lastRenderedPageBreak/>
-        <w:t>ཉིད་ལས་འཕྲོ་ཞིང་འདུས་སོ།</w:t>
+        <w:t>འཕྲིན་ལས་ཉིད་ལས་འཕྲོ་ཞིང་འདུས་སོ།</w:t>
       </w:r>
       <w:r>
         <w:rPr>
@@ -18270,6 +18346,57 @@
 <file path=word/numbering.xml><?xml version="1.0" encoding="utf-8"?>
 <w:numbering xmlns:wpc="http://schemas.microsoft.com/office/word/2010/wordprocessingCanvas" xmlns:cx="http://schemas.microsoft.com/office/drawing/2014/chartex" xmlns:cx1="http://schemas.microsoft.com/office/drawing/2015/9/8/chartex" xmlns:cx2="http://schemas.microsoft.com/office/drawing/2015/10/21/chartex" xmlns:cx3="http://schemas.microsoft.com/office/drawing/2016/5/9/chartex" xmlns:cx4="http://schemas.microsoft.com/office/drawing/2016/5/10/chartex" xmlns:cx5="http://schemas.microsoft.com/office/drawing/2016/5/11/chartex" xmlns:cx6="http://schemas.microsoft.com/office/drawing/2016/5/12/chartex" xmlns:cx7="http://schemas.microsoft.com/office/drawing/2016/5/13/chartex" xmlns:cx8="http://schemas.microsoft.com/office/drawing/2016/5/14/chartex" xmlns:mc="http://schemas.openxmlformats.org/markup-compatibility/2006" xmlns:aink="http://schemas.microsoft.com/office/drawing/2016/ink" xmlns:am3d="http://schemas.microsoft.com/office/drawing/2017/model3d" xmlns:o="urn:schemas-microsoft-com:office:office" xmlns:r="http://schemas.openxmlformats.org/officeDocument/2006/relationships" xmlns:m="http://schemas.openxmlformats.org/officeDocument/2006/math" xmlns:v="urn:schemas-microsoft-com:vml" xmlns:wp14="http://schemas.microsoft.com/office/word/2010/wordprocessingDrawing" xmlns:wp="http://schemas.openxmlformats.org/drawingml/2006/wordprocessingDrawing" xmlns:w10="urn:schemas-microsoft-com:office:word" xmlns:w="http://schemas.openxmlformats.org/wordprocessingml/2006/main" xmlns:w14="http://schemas.microsoft.com/office/word/2010/wordml" xmlns:w15="http://schemas.microsoft.com/office/word/2012/wordml" xmlns:w16cex="http://schemas.microsoft.com/office/word/2018/wordml/cex" xmlns:w16cid="http://schemas.microsoft.com/office/word/2016/wordml/cid" xmlns:w16="http://schemas.microsoft.com/office/word/2018/wordml" xmlns:w16se="http://schemas.microsoft.com/office/word/2015/wordml/symex" xmlns:wpg="http://schemas.microsoft.com/office/word/2010/wordprocessingGroup" xmlns:wpi="http://schemas.microsoft.com/office/word/2010/wordprocessingInk" xmlns:wne="http://schemas.microsoft.com/office/word/2006/wordml" xmlns:wps="http://schemas.microsoft.com/office/word/2010/wordprocessingShape" mc:Ignorable="w14 w15 w16se w16cid w16 w16cex wp14">
   <w:abstractNum w:abstractNumId="0" w15:restartNumberingAfterBreak="0">
+    <w:nsid w:val="FFFFFF7C"/>
+    <w:multiLevelType w:val="singleLevel"/>
+    <w:tmpl w:val="5414DD12"/>
+    <w:lvl w:ilvl="0">
+      <w:start w:val="1"/>
+      <w:numFmt w:val="decimal"/>
+      <w:lvlText w:val="%1."/>
+      <w:lvlJc w:val="left"/>
+      <w:pPr>
+        <w:tabs>
+          <w:tab w:val="num" w:pos="1800"/>
+        </w:tabs>
+        <w:ind w:left="1800" w:hanging="360"/>
+      </w:pPr>
+    </w:lvl>
+  </w:abstractNum>
+  <w:abstractNum w:abstractNumId="1" w15:restartNumberingAfterBreak="0">
+    <w:nsid w:val="FFFFFF7D"/>
+    <w:multiLevelType w:val="singleLevel"/>
+    <w:tmpl w:val="A366200A"/>
+    <w:lvl w:ilvl="0">
+      <w:start w:val="1"/>
+      <w:numFmt w:val="decimal"/>
+      <w:lvlText w:val="%1."/>
+      <w:lvlJc w:val="left"/>
+      <w:pPr>
+        <w:tabs>
+          <w:tab w:val="num" w:pos="1440"/>
+        </w:tabs>
+        <w:ind w:left="1440" w:hanging="360"/>
+      </w:pPr>
+    </w:lvl>
+  </w:abstractNum>
+  <w:abstractNum w:abstractNumId="2" w15:restartNumberingAfterBreak="0">
+    <w:nsid w:val="FFFFFF7E"/>
+    <w:multiLevelType w:val="singleLevel"/>
+    <w:tmpl w:val="69F2C4E2"/>
+    <w:lvl w:ilvl="0">
+      <w:start w:val="1"/>
+      <w:numFmt w:val="decimal"/>
+      <w:lvlText w:val="%1."/>
+      <w:lvlJc w:val="left"/>
+      <w:pPr>
+        <w:tabs>
+          <w:tab w:val="num" w:pos="1080"/>
+        </w:tabs>
+        <w:ind w:left="1080" w:hanging="360"/>
+      </w:pPr>
+    </w:lvl>
+  </w:abstractNum>
+  <w:abstractNum w:abstractNumId="3" w15:restartNumberingAfterBreak="0">
     <w:nsid w:val="FFFFFF7F"/>
     <w:multiLevelType w:val="singleLevel"/>
     <w:tmpl w:val="E77C40E2"/>
@@ -18287,7 +18414,7 @@
       </w:rPr>
     </w:lvl>
   </w:abstractNum>
-  <w:abstractNum w:abstractNumId="1" w15:restartNumberingAfterBreak="0">
+  <w:abstractNum w:abstractNumId="4" w15:restartNumberingAfterBreak="0">
     <w:nsid w:val="FFFFFF88"/>
     <w:multiLevelType w:val="singleLevel"/>
     <w:tmpl w:val="8108AFDA"/>
@@ -18305,7 +18432,7 @@
       </w:rPr>
     </w:lvl>
   </w:abstractNum>
-  <w:abstractNum w:abstractNumId="2" w15:restartNumberingAfterBreak="0">
+  <w:abstractNum w:abstractNumId="5" w15:restartNumberingAfterBreak="0">
     <w:nsid w:val="0FD223C9"/>
     <w:multiLevelType w:val="hybridMultilevel"/>
     <w:tmpl w:val="904654A4"/>
@@ -18419,7 +18546,7 @@
       </w:rPr>
     </w:lvl>
   </w:abstractNum>
-  <w:abstractNum w:abstractNumId="3" w15:restartNumberingAfterBreak="0">
+  <w:abstractNum w:abstractNumId="6" w15:restartNumberingAfterBreak="0">
     <w:nsid w:val="2C4A5736"/>
     <w:multiLevelType w:val="hybridMultilevel"/>
     <w:tmpl w:val="7B8C3932"/>
@@ -18533,7 +18660,7 @@
       </w:rPr>
     </w:lvl>
   </w:abstractNum>
-  <w:abstractNum w:abstractNumId="4" w15:restartNumberingAfterBreak="0">
+  <w:abstractNum w:abstractNumId="7" w15:restartNumberingAfterBreak="0">
     <w:nsid w:val="42F27656"/>
     <w:multiLevelType w:val="hybridMultilevel"/>
     <w:tmpl w:val="A8F2BA94"/>
@@ -18647,7 +18774,7 @@
       </w:rPr>
     </w:lvl>
   </w:abstractNum>
-  <w:abstractNum w:abstractNumId="5" w15:restartNumberingAfterBreak="0">
+  <w:abstractNum w:abstractNumId="8" w15:restartNumberingAfterBreak="0">
     <w:nsid w:val="4CA21EC1"/>
     <w:multiLevelType w:val="singleLevel"/>
     <w:tmpl w:val="F7FE8302"/>
@@ -18665,7 +18792,7 @@
       </w:rPr>
     </w:lvl>
   </w:abstractNum>
-  <w:abstractNum w:abstractNumId="6" w15:restartNumberingAfterBreak="0">
+  <w:abstractNum w:abstractNumId="9" w15:restartNumberingAfterBreak="0">
     <w:nsid w:val="76980473"/>
     <w:multiLevelType w:val="hybridMultilevel"/>
     <w:tmpl w:val="FC423A6E"/>
@@ -18779,7 +18906,7 @@
       </w:rPr>
     </w:lvl>
   </w:abstractNum>
-  <w:abstractNum w:abstractNumId="7" w15:restartNumberingAfterBreak="0">
+  <w:abstractNum w:abstractNumId="10" w15:restartNumberingAfterBreak="0">
     <w:nsid w:val="7AE5035A"/>
     <w:multiLevelType w:val="hybridMultilevel"/>
     <w:tmpl w:val="5E8478EE"/>
@@ -18894,28 +19021,37 @@
     </w:lvl>
   </w:abstractNum>
   <w:num w:numId="1">
+    <w:abstractNumId w:val="10"/>
+  </w:num>
+  <w:num w:numId="2">
     <w:abstractNumId w:val="7"/>
   </w:num>
-  <w:num w:numId="2">
+  <w:num w:numId="3">
+    <w:abstractNumId w:val="5"/>
+  </w:num>
+  <w:num w:numId="4">
+    <w:abstractNumId w:val="9"/>
+  </w:num>
+  <w:num w:numId="5">
     <w:abstractNumId w:val="4"/>
   </w:num>
-  <w:num w:numId="3">
-    <w:abstractNumId w:val="2"/>
+  <w:num w:numId="6">
+    <w:abstractNumId w:val="3"/>
   </w:num>
-  <w:num w:numId="4">
+  <w:num w:numId="7">
+    <w:abstractNumId w:val="8"/>
+  </w:num>
+  <w:num w:numId="8">
     <w:abstractNumId w:val="6"/>
   </w:num>
-  <w:num w:numId="5">
+  <w:num w:numId="9">
+    <w:abstractNumId w:val="0"/>
+  </w:num>
+  <w:num w:numId="10">
     <w:abstractNumId w:val="1"/>
   </w:num>
-  <w:num w:numId="6">
-    <w:abstractNumId w:val="0"/>
-  </w:num>
-  <w:num w:numId="7">
-    <w:abstractNumId w:val="5"/>
-  </w:num>
-  <w:num w:numId="8">
-    <w:abstractNumId w:val="3"/>
+  <w:num w:numId="11">
+    <w:abstractNumId w:val="2"/>
   </w:num>
   <w:numIdMacAtCleanup w:val="8"/>
 </w:numbering>
@@ -19316,7 +19452,7 @@
     <w:name w:val="Normal"/>
     <w:aliases w:val="n don't use"/>
     <w:qFormat/>
-    <w:rsid w:val="00527FCD"/>
+    <w:rsid w:val="00F51666"/>
     <w:rPr>
       <w:rFonts w:eastAsia="Times New Roman" w:cs="Times New Roman"/>
       <w:lang w:bidi="hi-IN"/>
@@ -19330,7 +19466,7 @@
     <w:link w:val="Heading1Char"/>
     <w:uiPriority w:val="9"/>
     <w:qFormat/>
-    <w:rsid w:val="00527FCD"/>
+    <w:rsid w:val="00F51666"/>
     <w:pPr>
       <w:keepNext/>
       <w:keepLines/>
@@ -19354,7 +19490,7 @@
     <w:uiPriority w:val="9"/>
     <w:unhideWhenUsed/>
     <w:qFormat/>
-    <w:rsid w:val="00527FCD"/>
+    <w:rsid w:val="00F51666"/>
     <w:pPr>
       <w:keepNext/>
       <w:shd w:val="clear" w:color="auto" w:fill="F4B083"/>
@@ -19375,7 +19511,7 @@
     <w:uiPriority w:val="9"/>
     <w:unhideWhenUsed/>
     <w:qFormat/>
-    <w:rsid w:val="00527FCD"/>
+    <w:rsid w:val="00F51666"/>
     <w:pPr>
       <w:keepNext/>
       <w:shd w:val="clear" w:color="auto" w:fill="F7CBAC"/>
@@ -19396,7 +19532,7 @@
     <w:uiPriority w:val="9"/>
     <w:unhideWhenUsed/>
     <w:qFormat/>
-    <w:rsid w:val="00527FCD"/>
+    <w:rsid w:val="00F51666"/>
     <w:pPr>
       <w:keepNext/>
       <w:shd w:val="clear" w:color="auto" w:fill="FBE5D5"/>
@@ -19416,7 +19552,7 @@
     <w:uiPriority w:val="9"/>
     <w:unhideWhenUsed/>
     <w:qFormat/>
-    <w:rsid w:val="00527FCD"/>
+    <w:rsid w:val="00F51666"/>
     <w:pPr>
       <w:keepNext/>
       <w:widowControl w:val="0"/>
@@ -19440,7 +19576,7 @@
     <w:uiPriority w:val="9"/>
     <w:unhideWhenUsed/>
     <w:qFormat/>
-    <w:rsid w:val="00527FCD"/>
+    <w:rsid w:val="00F51666"/>
     <w:pPr>
       <w:keepNext/>
       <w:shd w:val="clear" w:color="auto" w:fill="C9C9C9"/>
@@ -19519,7 +19655,7 @@
     <w:uiPriority w:val="1"/>
     <w:semiHidden/>
     <w:unhideWhenUsed/>
-    <w:rsid w:val="00527FCD"/>
+    <w:rsid w:val="00F51666"/>
   </w:style>
   <w:style w:type="table" w:default="1" w:styleId="TableNormal">
     <w:name w:val="Normal Table"/>
@@ -19541,7 +19677,7 @@
     <w:uiPriority w:val="99"/>
     <w:semiHidden/>
     <w:unhideWhenUsed/>
-    <w:rsid w:val="00527FCD"/>
+    <w:rsid w:val="00F51666"/>
   </w:style>
   <w:style w:type="character" w:customStyle="1" w:styleId="AddedbyEditor">
     <w:name w:val="Added by Editor"/>
@@ -19786,7 +19922,7 @@
     <w:link w:val="TitleChar"/>
     <w:uiPriority w:val="10"/>
     <w:qFormat/>
-    <w:rsid w:val="00527FCD"/>
+    <w:rsid w:val="00F51666"/>
     <w:pPr>
       <w:pBdr>
         <w:bottom w:val="single" w:sz="8" w:space="4" w:color="4472C4"/>
@@ -23738,7 +23874,7 @@
     <w:link w:val="SubtitleChar"/>
     <w:uiPriority w:val="11"/>
     <w:qFormat/>
-    <w:rsid w:val="00527FCD"/>
+    <w:rsid w:val="00F51666"/>
     <w:pPr>
       <w:keepNext/>
       <w:keepLines/>

</xml_diff>